<commit_message>
changed so that it's anonymized health data we are saving on git
</commit_message>
<xml_diff>
--- a/samtykkeerklæring.docx
+++ b/samtykkeerklæring.docx
@@ -420,12 +420,7 @@
       </w:r>
       <w:proofErr w:type="spellEnd"/>
       <w:r>
-        <w:t xml:space="preserve"> </w:t>
-      </w:r>
-      <w:bookmarkStart w:id="0" w:name="_GoBack"/>
-      <w:bookmarkEnd w:id="0"/>
-      <w:r>
-        <w:t>learning model til detektion af hovedpine”</w:t>
+        <w:t xml:space="preserve"> learning model til detektion af hovedpine”</w:t>
       </w:r>
       <w:r>
         <w:t xml:space="preserve">, </w:t>
@@ -611,23 +606,38 @@
         <w:spacing w:after="0" w:line="360" w:lineRule="auto"/>
       </w:pPr>
       <w:r>
-        <w:t xml:space="preserve">at </w:t>
+        <w:t>A</w:t>
+      </w:r>
+      <w:r>
+        <w:t>t</w:t>
+      </w:r>
+      <w:r>
+        <w:t xml:space="preserve"> den anonymiseret </w:t>
+      </w:r>
+      <w:r>
+        <w:t>sundhedsdata</w:t>
+      </w:r>
+      <w:bookmarkStart w:id="0" w:name="_GoBack"/>
+      <w:bookmarkEnd w:id="0"/>
+      <w:r>
+        <w:t xml:space="preserve"> må opbevares på </w:t>
       </w:r>
       <w:proofErr w:type="spellStart"/>
       <w:r>
-        <w:t>sundhedsdata’en</w:t>
+        <w:t>Github</w:t>
       </w:r>
       <w:proofErr w:type="spellEnd"/>
       <w:r>
-        <w:t xml:space="preserve"> må opbevares på </w:t>
-      </w:r>
-      <w:proofErr w:type="spellStart"/>
-      <w:r>
-        <w:t>Github</w:t>
-      </w:r>
-      <w:proofErr w:type="spellEnd"/>
-      <w:r>
-        <w:t>, der er ”open source”</w:t>
+        <w:t>,</w:t>
+      </w:r>
+    </w:p>
+    <w:p>
+      <w:pPr>
+        <w:spacing w:after="0" w:line="360" w:lineRule="auto"/>
+        <w:ind w:firstLine="720"/>
+      </w:pPr>
+      <w:r>
+        <w:t>der er ”open source”</w:t>
       </w:r>
     </w:p>
     <w:p>
@@ -1203,6 +1213,7 @@
         <w:spacing w:before="240" w:line="360" w:lineRule="auto"/>
       </w:pPr>
       <w:r>
+        <w:lastRenderedPageBreak/>
         <w:t xml:space="preserve">Spørgsmål angående samtykke er velkomne, og du kan kontakte </w:t>
       </w:r>
       <w:r>

</xml_diff>

<commit_message>
Wrote consent form in english
</commit_message>
<xml_diff>
--- a/samtykkeerklæring.docx
+++ b/samtykkeerklæring.docx
@@ -8,34 +8,190 @@
         <w:rPr>
           <w:b/>
           <w:sz w:val="32"/>
+          <w:lang w:val="en-GB"/>
         </w:rPr>
       </w:pPr>
       <w:r>
         <w:rPr>
           <w:b/>
           <w:sz w:val="32"/>
-        </w:rPr>
-        <w:t xml:space="preserve">Samtykkeerklæring til brug </w:t>
+          <w:lang w:val="en-GB"/>
+        </w:rPr>
+        <w:t xml:space="preserve">Consent form </w:t>
       </w:r>
       <w:r>
         <w:rPr>
           <w:b/>
           <w:sz w:val="32"/>
-        </w:rPr>
-        <w:t>ved opsamling af sundhedsdata</w:t>
+          <w:lang w:val="en-GB"/>
+        </w:rPr>
+        <w:t>regarding</w:t>
+      </w:r>
+      <w:r>
+        <w:rPr>
+          <w:b/>
+          <w:sz w:val="32"/>
+          <w:lang w:val="en-GB"/>
+        </w:rPr>
+        <w:t xml:space="preserve"> obtaining and sharing health data</w:t>
       </w:r>
     </w:p>
     <w:p>
       <w:pPr>
-        <w:spacing w:line="360" w:lineRule="auto"/>
-        <w:rPr>
-          <w:sz w:val="24"/>
+        <w:jc w:val="center"/>
+        <w:rPr>
+          <w:b/>
+          <w:sz w:val="32"/>
+          <w:lang w:val="en-GB"/>
         </w:rPr>
       </w:pPr>
     </w:p>
     <w:p>
       <w:pPr>
         <w:spacing w:line="360" w:lineRule="auto"/>
+        <w:rPr>
+          <w:lang w:val="en-GB"/>
+        </w:rPr>
+      </w:pPr>
+      <w:r>
+        <w:rPr>
+          <w:lang w:val="en-GB"/>
+        </w:rPr>
+        <w:t>In connection with project group 18</w:t>
+      </w:r>
+      <w:r>
+        <w:rPr>
+          <w:lang w:val="en-GB"/>
+        </w:rPr>
+        <w:t>gr7403’s project on 7</w:t>
+      </w:r>
+      <w:r>
+        <w:rPr>
+          <w:vertAlign w:val="superscript"/>
+          <w:lang w:val="en-GB"/>
+        </w:rPr>
+        <w:t>th</w:t>
+      </w:r>
+      <w:r>
+        <w:rPr>
+          <w:lang w:val="en-GB"/>
+        </w:rPr>
+        <w:t xml:space="preserve"> semester biomedical engineering and informatics regarding “Development of machine learning model for detection of headache”, I hereby consent to the group using my health data as a part of their education regarding the following agreements and specifications</w:t>
+      </w:r>
+    </w:p>
+    <w:p>
+      <w:pPr>
+        <w:spacing w:line="360" w:lineRule="auto"/>
+        <w:rPr>
+          <w:lang w:val="en-GB"/>
+        </w:rPr>
+      </w:pPr>
+      <w:r>
+        <w:rPr>
+          <w:lang w:val="en-GB"/>
+        </w:rPr>
+        <w:br/>
+      </w:r>
+      <w:r>
+        <w:rPr>
+          <w:u w:val="single"/>
+          <w:lang w:val="en-GB"/>
+        </w:rPr>
+        <w:t>I give my consent to</w:t>
+      </w:r>
+      <w:r>
+        <w:rPr>
+          <w:u w:val="single"/>
+          <w:lang w:val="en-GB"/>
+        </w:rPr>
+        <w:t>:</w:t>
+      </w:r>
+      <w:r>
+        <w:rPr>
+          <w:lang w:val="en-GB"/>
+        </w:rPr>
+        <w:tab/>
+      </w:r>
+      <w:r>
+        <w:rPr>
+          <w:lang w:val="en-GB"/>
+        </w:rPr>
+        <w:tab/>
+      </w:r>
+      <w:r>
+        <w:rPr>
+          <w:lang w:val="en-GB"/>
+        </w:rPr>
+        <w:tab/>
+      </w:r>
+      <w:r>
+        <w:rPr>
+          <w:lang w:val="en-GB"/>
+        </w:rPr>
+        <w:tab/>
+      </w:r>
+      <w:r>
+        <w:rPr>
+          <w:lang w:val="en-GB"/>
+        </w:rPr>
+        <w:tab/>
+      </w:r>
+      <w:r>
+        <w:rPr>
+          <w:sz w:val="28"/>
+          <w:lang w:val="en-GB"/>
+        </w:rPr>
+        <w:t xml:space="preserve">           YES</w:t>
+      </w:r>
+      <w:proofErr w:type="gramStart"/>
+      <w:r>
+        <w:rPr>
+          <w:sz w:val="28"/>
+          <w:lang w:val="en-GB"/>
+        </w:rPr>
+        <w:tab/>
+      </w:r>
+      <w:r>
+        <w:rPr>
+          <w:sz w:val="28"/>
+          <w:lang w:val="en-GB"/>
+        </w:rPr>
+        <w:t xml:space="preserve"> </w:t>
+      </w:r>
+      <w:r>
+        <w:rPr>
+          <w:sz w:val="28"/>
+          <w:lang w:val="en-GB"/>
+        </w:rPr>
+        <w:t xml:space="preserve"> </w:t>
+      </w:r>
+      <w:r>
+        <w:rPr>
+          <w:sz w:val="28"/>
+          <w:lang w:val="en-GB"/>
+        </w:rPr>
+        <w:t>N</w:t>
+      </w:r>
+      <w:r>
+        <w:rPr>
+          <w:sz w:val="28"/>
+          <w:lang w:val="en-GB"/>
+        </w:rPr>
+        <w:t>O</w:t>
+      </w:r>
+      <w:proofErr w:type="gramEnd"/>
+    </w:p>
+    <w:p>
+      <w:pPr>
+        <w:pStyle w:val="ListParagraph"/>
+        <w:numPr>
+          <w:ilvl w:val="0"/>
+          <w:numId w:val="1"/>
+        </w:numPr>
+        <w:spacing w:after="0" w:line="360" w:lineRule="auto"/>
+        <w:rPr>
+          <w:lang w:val="en-GB"/>
+        </w:rPr>
       </w:pPr>
       <w:r>
         <w:rPr>
@@ -45,13 +201,85 @@
         <mc:AlternateContent>
           <mc:Choice Requires="wps">
             <w:drawing>
-              <wp:anchor distT="0" distB="0" distL="114300" distR="114300" simplePos="0" relativeHeight="251661312" behindDoc="0" locked="0" layoutInCell="1" allowOverlap="1" wp14:anchorId="7788B001" wp14:editId="51D51212">
+              <wp:anchor distT="0" distB="0" distL="114300" distR="114300" simplePos="0" relativeHeight="251659264" behindDoc="0" locked="0" layoutInCell="1" allowOverlap="1" wp14:anchorId="37D311CB" wp14:editId="3C038377">
                 <wp:simplePos x="0" y="0"/>
                 <wp:positionH relativeFrom="column">
-                  <wp:posOffset>5867400</wp:posOffset>
+                  <wp:posOffset>5383530</wp:posOffset>
                 </wp:positionH>
                 <wp:positionV relativeFrom="paragraph">
-                  <wp:posOffset>1650365</wp:posOffset>
+                  <wp:posOffset>8255</wp:posOffset>
+                </wp:positionV>
+                <wp:extent cx="247650" cy="228600"/>
+                <wp:effectExtent l="0" t="0" r="19050" b="19050"/>
+                <wp:wrapNone/>
+                <wp:docPr id="1" name="Rectangle 1"/>
+                <wp:cNvGraphicFramePr/>
+                <a:graphic xmlns:a="http://schemas.openxmlformats.org/drawingml/2006/main">
+                  <a:graphicData uri="http://schemas.microsoft.com/office/word/2010/wordprocessingShape">
+                    <wps:wsp>
+                      <wps:cNvSpPr/>
+                      <wps:spPr>
+                        <a:xfrm>
+                          <a:off x="0" y="0"/>
+                          <a:ext cx="247650" cy="228600"/>
+                        </a:xfrm>
+                        <a:prstGeom prst="rect">
+                          <a:avLst/>
+                        </a:prstGeom>
+                        <a:ln>
+                          <a:solidFill>
+                            <a:schemeClr val="tx1"/>
+                          </a:solidFill>
+                        </a:ln>
+                      </wps:spPr>
+                      <wps:style>
+                        <a:lnRef idx="2">
+                          <a:schemeClr val="accent6"/>
+                        </a:lnRef>
+                        <a:fillRef idx="1">
+                          <a:schemeClr val="lt1"/>
+                        </a:fillRef>
+                        <a:effectRef idx="0">
+                          <a:schemeClr val="accent6"/>
+                        </a:effectRef>
+                        <a:fontRef idx="minor">
+                          <a:schemeClr val="dk1"/>
+                        </a:fontRef>
+                      </wps:style>
+                      <wps:bodyPr rot="0" spcFirstLastPara="0" vertOverflow="overflow" horzOverflow="overflow" vert="horz" wrap="square" lIns="91440" tIns="45720" rIns="91440" bIns="45720" numCol="1" spcCol="0" rtlCol="0" fromWordArt="0" anchor="ctr" anchorCtr="0" forceAA="0" compatLnSpc="1">
+                        <a:prstTxWarp prst="textNoShape">
+                          <a:avLst/>
+                        </a:prstTxWarp>
+                        <a:noAutofit/>
+                      </wps:bodyPr>
+                    </wps:wsp>
+                  </a:graphicData>
+                </a:graphic>
+              </wp:anchor>
+            </w:drawing>
+          </mc:Choice>
+          <mc:Fallback>
+            <w:pict>
+              <v:rect w14:anchorId="448EE262" id="Rectangle 1" o:spid="_x0000_s1026" style="position:absolute;margin-left:423.9pt;margin-top:.65pt;width:19.5pt;height:18pt;z-index:251659264;visibility:visible;mso-wrap-style:square;mso-wrap-distance-left:9pt;mso-wrap-distance-top:0;mso-wrap-distance-right:9pt;mso-wrap-distance-bottom:0;mso-position-horizontal:absolute;mso-position-horizontal-relative:text;mso-position-vertical:absolute;mso-position-vertical-relative:text;v-text-anchor:middle" o:gfxdata="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" fillcolor="white [3201]" strokecolor="black [3213]" strokeweight="1pt"/>
+            </w:pict>
+          </mc:Fallback>
+        </mc:AlternateContent>
+      </w:r>
+      <w:r>
+        <w:rPr>
+          <w:noProof/>
+          <w:lang w:eastAsia="da-DK"/>
+        </w:rPr>
+        <mc:AlternateContent>
+          <mc:Choice Requires="wps">
+            <w:drawing>
+              <wp:anchor distT="0" distB="0" distL="114300" distR="114300" simplePos="0" relativeHeight="251661312" behindDoc="0" locked="0" layoutInCell="1" allowOverlap="1" wp14:anchorId="7788B001" wp14:editId="1760F466">
+                <wp:simplePos x="0" y="0"/>
+                <wp:positionH relativeFrom="margin">
+                  <wp:align>right</wp:align>
+                </wp:positionH>
+                <wp:positionV relativeFrom="paragraph">
+                  <wp:posOffset>8255</wp:posOffset>
                 </wp:positionV>
                 <wp:extent cx="247650" cy="228600"/>
                 <wp:effectExtent l="0" t="0" r="19050" b="19050"/>
@@ -104,25 +332,143 @@
           </mc:Choice>
           <mc:Fallback>
             <w:pict>
-              <v:rect w14:anchorId="726BC1AD" id="Rectangle 2" o:spid="_x0000_s1026" style="position:absolute;margin-left:462pt;margin-top:129.95pt;width:19.5pt;height:18pt;z-index:251661312;visibility:visible;mso-wrap-style:square;mso-wrap-distance-left:9pt;mso-wrap-distance-top:0;mso-wrap-distance-right:9pt;mso-wrap-distance-bottom:0;mso-position-horizontal:absolute;mso-position-horizontal-relative:text;mso-position-vertical:absolute;mso-position-vertical-relative:text;v-text-anchor:middle" o:gfxdata="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" fillcolor="white [3201]" strokecolor="black [3213]" strokeweight="1pt"/>
+              <v:rect w14:anchorId="4C415CF0" id="Rectangle 2" o:spid="_x0000_s1026" style="position:absolute;margin-left:-31.7pt;margin-top:.65pt;width:19.5pt;height:18pt;z-index:251661312;visibility:visible;mso-wrap-style:square;mso-wrap-distance-left:9pt;mso-wrap-distance-top:0;mso-wrap-distance-right:9pt;mso-wrap-distance-bottom:0;mso-position-horizontal:right;mso-position-horizontal-relative:margin;mso-position-vertical:absolute;mso-position-vertical-relative:text;v-text-anchor:middle" o:gfxdata="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" fillcolor="white [3201]" strokecolor="black [3213]" strokeweight="1pt">
+                <w10:wrap anchorx="margin"/>
+              </v:rect>
             </w:pict>
           </mc:Fallback>
         </mc:AlternateContent>
       </w:r>
       <w:r>
         <w:rPr>
+          <w:lang w:val="en-GB"/>
+        </w:rPr>
+        <w:t xml:space="preserve">health data being downloaded from my personal Fitbit page to </w:t>
+      </w:r>
+      <w:r>
+        <w:rPr>
+          <w:lang w:val="en-GB"/>
+        </w:rPr>
+        <w:t>G</w:t>
+      </w:r>
+      <w:r>
+        <w:rPr>
+          <w:lang w:val="en-GB"/>
+        </w:rPr>
+        <w:t>oog</w:t>
+      </w:r>
+      <w:r>
+        <w:rPr>
+          <w:lang w:val="en-GB"/>
+        </w:rPr>
+        <w:t>le Drive</w:t>
+      </w:r>
+    </w:p>
+    <w:p>
+      <w:pPr>
+        <w:spacing w:after="0" w:line="360" w:lineRule="auto"/>
+        <w:rPr>
+          <w:lang w:val="en-GB"/>
+        </w:rPr>
+      </w:pPr>
+    </w:p>
+    <w:p>
+      <w:pPr>
+        <w:pStyle w:val="ListParagraph"/>
+        <w:numPr>
+          <w:ilvl w:val="0"/>
+          <w:numId w:val="1"/>
+        </w:numPr>
+        <w:spacing w:after="0" w:line="360" w:lineRule="auto"/>
+        <w:rPr>
+          <w:lang w:val="en-GB"/>
+        </w:rPr>
+      </w:pPr>
+      <w:r>
+        <w:rPr>
           <w:noProof/>
         </w:rPr>
         <mc:AlternateContent>
           <mc:Choice Requires="wps">
             <w:drawing>
-              <wp:anchor distT="0" distB="0" distL="114300" distR="114300" simplePos="0" relativeHeight="251664384" behindDoc="0" locked="0" layoutInCell="1" allowOverlap="1" wp14:anchorId="0AED71F3" wp14:editId="523933E5">
+              <wp:anchor distT="0" distB="0" distL="114300" distR="114300" simplePos="0" relativeHeight="251663360" behindDoc="0" locked="0" layoutInCell="1" allowOverlap="1" wp14:anchorId="317CEE72" wp14:editId="66F953D4">
                 <wp:simplePos x="0" y="0"/>
                 <wp:positionH relativeFrom="column">
-                  <wp:posOffset>5863590</wp:posOffset>
+                  <wp:posOffset>5383530</wp:posOffset>
                 </wp:positionH>
                 <wp:positionV relativeFrom="paragraph">
-                  <wp:posOffset>2174875</wp:posOffset>
+                  <wp:posOffset>6985</wp:posOffset>
+                </wp:positionV>
+                <wp:extent cx="247650" cy="228600"/>
+                <wp:effectExtent l="0" t="0" r="19050" b="19050"/>
+                <wp:wrapNone/>
+                <wp:docPr id="3" name="Rectangle 3"/>
+                <wp:cNvGraphicFramePr/>
+                <a:graphic xmlns:a="http://schemas.openxmlformats.org/drawingml/2006/main">
+                  <a:graphicData uri="http://schemas.microsoft.com/office/word/2010/wordprocessingShape">
+                    <wps:wsp>
+                      <wps:cNvSpPr/>
+                      <wps:spPr>
+                        <a:xfrm>
+                          <a:off x="0" y="0"/>
+                          <a:ext cx="247650" cy="228600"/>
+                        </a:xfrm>
+                        <a:prstGeom prst="rect">
+                          <a:avLst/>
+                        </a:prstGeom>
+                        <a:ln>
+                          <a:solidFill>
+                            <a:schemeClr val="tx1"/>
+                          </a:solidFill>
+                        </a:ln>
+                      </wps:spPr>
+                      <wps:style>
+                        <a:lnRef idx="2">
+                          <a:schemeClr val="accent6"/>
+                        </a:lnRef>
+                        <a:fillRef idx="1">
+                          <a:schemeClr val="lt1"/>
+                        </a:fillRef>
+                        <a:effectRef idx="0">
+                          <a:schemeClr val="accent6"/>
+                        </a:effectRef>
+                        <a:fontRef idx="minor">
+                          <a:schemeClr val="dk1"/>
+                        </a:fontRef>
+                      </wps:style>
+                      <wps:bodyPr rot="0" spcFirstLastPara="0" vertOverflow="overflow" horzOverflow="overflow" vert="horz" wrap="square" lIns="91440" tIns="45720" rIns="91440" bIns="45720" numCol="1" spcCol="0" rtlCol="0" fromWordArt="0" anchor="ctr" anchorCtr="0" forceAA="0" compatLnSpc="1">
+                        <a:prstTxWarp prst="textNoShape">
+                          <a:avLst/>
+                        </a:prstTxWarp>
+                        <a:noAutofit/>
+                      </wps:bodyPr>
+                    </wps:wsp>
+                  </a:graphicData>
+                </a:graphic>
+              </wp:anchor>
+            </w:drawing>
+          </mc:Choice>
+          <mc:Fallback>
+            <w:pict>
+              <v:rect w14:anchorId="495A1C9E" id="Rectangle 3" o:spid="_x0000_s1026" style="position:absolute;margin-left:423.9pt;margin-top:.55pt;width:19.5pt;height:18pt;z-index:251663360;visibility:visible;mso-wrap-style:square;mso-wrap-distance-left:9pt;mso-wrap-distance-top:0;mso-wrap-distance-right:9pt;mso-wrap-distance-bottom:0;mso-position-horizontal:absolute;mso-position-horizontal-relative:text;mso-position-vertical:absolute;mso-position-vertical-relative:text;v-text-anchor:middle" o:gfxdata="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" fillcolor="white [3201]" strokecolor="black [3213]" strokeweight="1pt"/>
+            </w:pict>
+          </mc:Fallback>
+        </mc:AlternateContent>
+      </w:r>
+      <w:r>
+        <w:rPr>
+          <w:noProof/>
+        </w:rPr>
+        <mc:AlternateContent>
+          <mc:Choice Requires="wps">
+            <w:drawing>
+              <wp:anchor distT="0" distB="0" distL="114300" distR="114300" simplePos="0" relativeHeight="251664384" behindDoc="0" locked="0" layoutInCell="1" allowOverlap="1" wp14:anchorId="0AED71F3" wp14:editId="0553EA64">
+                <wp:simplePos x="0" y="0"/>
+                <wp:positionH relativeFrom="margin">
+                  <wp:align>right</wp:align>
+                </wp:positionH>
+                <wp:positionV relativeFrom="paragraph">
+                  <wp:posOffset>7620</wp:posOffset>
                 </wp:positionV>
                 <wp:extent cx="247650" cy="228600"/>
                 <wp:effectExtent l="0" t="0" r="19050" b="19050"/>
@@ -175,30 +521,71 @@
           </mc:Choice>
           <mc:Fallback>
             <w:pict>
-              <v:rect w14:anchorId="33988431" id="Rectangle 4" o:spid="_x0000_s1026" style="position:absolute;margin-left:461.7pt;margin-top:171.25pt;width:19.5pt;height:18pt;z-index:251664384;visibility:visible;mso-wrap-style:square;mso-wrap-distance-left:9pt;mso-wrap-distance-top:0;mso-wrap-distance-right:9pt;mso-wrap-distance-bottom:0;mso-position-horizontal:absolute;mso-position-horizontal-relative:text;mso-position-vertical:absolute;mso-position-vertical-relative:text;v-text-anchor:middle" o:gfxdata="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" fillcolor="white [3201]" strokecolor="black [3213]" strokeweight="1pt"/>
+              <v:rect w14:anchorId="4137735B" id="Rectangle 4" o:spid="_x0000_s1026" style="position:absolute;margin-left:-31.7pt;margin-top:.6pt;width:19.5pt;height:18pt;z-index:251664384;visibility:visible;mso-wrap-style:square;mso-wrap-distance-left:9pt;mso-wrap-distance-top:0;mso-wrap-distance-right:9pt;mso-wrap-distance-bottom:0;mso-position-horizontal:right;mso-position-horizontal-relative:margin;mso-position-vertical:absolute;mso-position-vertical-relative:text;v-text-anchor:middle" o:gfxdata="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" fillcolor="white [3201]" strokecolor="black [3213]" strokeweight="1pt">
+                <w10:wrap anchorx="margin"/>
+              </v:rect>
             </w:pict>
           </mc:Fallback>
         </mc:AlternateContent>
       </w:r>
       <w:r>
         <w:rPr>
+          <w:lang w:val="en-GB"/>
+        </w:rPr>
+        <w:t xml:space="preserve">the anonymized </w:t>
+      </w:r>
+      <w:r>
+        <w:rPr>
+          <w:lang w:val="en-GB"/>
+        </w:rPr>
+        <w:t xml:space="preserve">data being kept on GitHub, </w:t>
+      </w:r>
+      <w:r>
+        <w:rPr>
+          <w:lang w:val="en-GB"/>
+        </w:rPr>
+        <w:t>which is open source</w:t>
+      </w:r>
+    </w:p>
+    <w:p>
+      <w:pPr>
+        <w:spacing w:after="0" w:line="360" w:lineRule="auto"/>
+        <w:rPr>
+          <w:lang w:val="en-GB"/>
+        </w:rPr>
+      </w:pPr>
+    </w:p>
+    <w:p>
+      <w:pPr>
+        <w:pStyle w:val="ListParagraph"/>
+        <w:numPr>
+          <w:ilvl w:val="0"/>
+          <w:numId w:val="1"/>
+        </w:numPr>
+        <w:spacing w:after="0" w:line="360" w:lineRule="auto"/>
+        <w:rPr>
+          <w:lang w:val="en-GB"/>
+        </w:rPr>
+      </w:pPr>
+      <w:r>
+        <w:rPr>
           <w:noProof/>
         </w:rPr>
         <mc:AlternateContent>
           <mc:Choice Requires="wps">
             <w:drawing>
-              <wp:anchor distT="0" distB="0" distL="114300" distR="114300" simplePos="0" relativeHeight="251663360" behindDoc="0" locked="0" layoutInCell="1" allowOverlap="1" wp14:anchorId="317CEE72" wp14:editId="20D4487C">
+              <wp:anchor distT="0" distB="0" distL="114300" distR="114300" simplePos="0" relativeHeight="251666432" behindDoc="0" locked="0" layoutInCell="1" allowOverlap="1" wp14:anchorId="69AA3880" wp14:editId="40F4CB09">
                 <wp:simplePos x="0" y="0"/>
                 <wp:positionH relativeFrom="column">
-                  <wp:posOffset>5362575</wp:posOffset>
+                  <wp:posOffset>5383530</wp:posOffset>
                 </wp:positionH>
                 <wp:positionV relativeFrom="paragraph">
-                  <wp:posOffset>2174240</wp:posOffset>
+                  <wp:posOffset>9525</wp:posOffset>
                 </wp:positionV>
-                <wp:extent cx="247650" cy="228600"/>
-                <wp:effectExtent l="0" t="0" r="19050" b="19050"/>
+                <wp:extent cx="247650" cy="236220"/>
+                <wp:effectExtent l="0" t="0" r="19050" b="11430"/>
                 <wp:wrapNone/>
-                <wp:docPr id="3" name="Rectangle 3"/>
+                <wp:docPr id="5" name="Rectangle 5"/>
                 <wp:cNvGraphicFramePr/>
                 <a:graphic xmlns:a="http://schemas.openxmlformats.org/drawingml/2006/main">
                   <a:graphicData uri="http://schemas.microsoft.com/office/word/2010/wordprocessingShape">
@@ -207,7 +594,7 @@
                       <wps:spPr>
                         <a:xfrm>
                           <a:off x="0" y="0"/>
-                          <a:ext cx="247650" cy="228600"/>
+                          <a:ext cx="247650" cy="236220"/>
                         </a:xfrm>
                         <a:prstGeom prst="rect">
                           <a:avLst/>
@@ -241,12 +628,15 @@
                     </wps:wsp>
                   </a:graphicData>
                 </a:graphic>
+                <wp14:sizeRelV relativeFrom="margin">
+                  <wp14:pctHeight>0</wp14:pctHeight>
+                </wp14:sizeRelV>
               </wp:anchor>
             </w:drawing>
           </mc:Choice>
           <mc:Fallback>
             <w:pict>
-              <v:rect w14:anchorId="38A7680E" id="Rectangle 3" o:spid="_x0000_s1026" style="position:absolute;margin-left:422.25pt;margin-top:171.2pt;width:19.5pt;height:18pt;z-index:251663360;visibility:visible;mso-wrap-style:square;mso-wrap-distance-left:9pt;mso-wrap-distance-top:0;mso-wrap-distance-right:9pt;mso-wrap-distance-bottom:0;mso-position-horizontal:absolute;mso-position-horizontal-relative:text;mso-position-vertical:absolute;mso-position-vertical-relative:text;v-text-anchor:middle" o:gfxdata="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" fillcolor="white [3201]" strokecolor="black [3213]" strokeweight="1pt"/>
+              <v:rect w14:anchorId="13FDF771" id="Rectangle 5" o:spid="_x0000_s1026" style="position:absolute;margin-left:423.9pt;margin-top:.75pt;width:19.5pt;height:18.6pt;z-index:251666432;visibility:visible;mso-wrap-style:square;mso-height-percent:0;mso-wrap-distance-left:9pt;mso-wrap-distance-top:0;mso-wrap-distance-right:9pt;mso-wrap-distance-bottom:0;mso-position-horizontal:absolute;mso-position-horizontal-relative:text;mso-position-vertical:absolute;mso-position-vertical-relative:text;mso-height-percent:0;mso-height-relative:margin;v-text-anchor:middle" o:gfxdata="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" fillcolor="white [3201]" strokecolor="black [3213]" strokeweight="1pt"/>
             </w:pict>
           </mc:Fallback>
         </mc:AlternateContent>
@@ -258,13 +648,13 @@
         <mc:AlternateContent>
           <mc:Choice Requires="wps">
             <w:drawing>
-              <wp:anchor distT="0" distB="0" distL="114300" distR="114300" simplePos="0" relativeHeight="251667456" behindDoc="0" locked="0" layoutInCell="1" allowOverlap="1" wp14:anchorId="224F2B3E" wp14:editId="523AB6A0">
+              <wp:anchor distT="0" distB="0" distL="114300" distR="114300" simplePos="0" relativeHeight="251667456" behindDoc="0" locked="0" layoutInCell="1" allowOverlap="1" wp14:anchorId="224F2B3E" wp14:editId="06F2192F">
                 <wp:simplePos x="0" y="0"/>
-                <wp:positionH relativeFrom="column">
-                  <wp:posOffset>5863590</wp:posOffset>
+                <wp:positionH relativeFrom="margin">
+                  <wp:align>right</wp:align>
                 </wp:positionH>
                 <wp:positionV relativeFrom="paragraph">
-                  <wp:posOffset>2705100</wp:posOffset>
+                  <wp:posOffset>6985</wp:posOffset>
                 </wp:positionV>
                 <wp:extent cx="247650" cy="228600"/>
                 <wp:effectExtent l="0" t="0" r="19050" b="19050"/>
@@ -317,381 +707,54 @@
           </mc:Choice>
           <mc:Fallback>
             <w:pict>
-              <v:rect w14:anchorId="20149789" id="Rectangle 6" o:spid="_x0000_s1026" style="position:absolute;margin-left:461.7pt;margin-top:213pt;width:19.5pt;height:18pt;z-index:251667456;visibility:visible;mso-wrap-style:square;mso-wrap-distance-left:9pt;mso-wrap-distance-top:0;mso-wrap-distance-right:9pt;mso-wrap-distance-bottom:0;mso-position-horizontal:absolute;mso-position-horizontal-relative:text;mso-position-vertical:absolute;mso-position-vertical-relative:text;v-text-anchor:middle" o:gfxdata="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" fillcolor="white [3201]" strokecolor="black [3213]" strokeweight="1pt"/>
+              <v:rect w14:anchorId="1C06CFFE" id="Rectangle 6" o:spid="_x0000_s1026" style="position:absolute;margin-left:-31.7pt;margin-top:.55pt;width:19.5pt;height:18pt;z-index:251667456;visibility:visible;mso-wrap-style:square;mso-wrap-distance-left:9pt;mso-wrap-distance-top:0;mso-wrap-distance-right:9pt;mso-wrap-distance-bottom:0;mso-position-horizontal:right;mso-position-horizontal-relative:margin;mso-position-vertical:absolute;mso-position-vertical-relative:text;v-text-anchor:middle" o:gfxdata="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" fillcolor="white [3201]" strokecolor="black [3213]" strokeweight="1pt">
+                <w10:wrap anchorx="margin"/>
+              </v:rect>
             </w:pict>
           </mc:Fallback>
         </mc:AlternateContent>
       </w:r>
       <w:r>
         <w:rPr>
-          <w:noProof/>
-        </w:rPr>
-        <mc:AlternateContent>
-          <mc:Choice Requires="wps">
-            <w:drawing>
-              <wp:anchor distT="0" distB="0" distL="114300" distR="114300" simplePos="0" relativeHeight="251666432" behindDoc="0" locked="0" layoutInCell="1" allowOverlap="1" wp14:anchorId="69AA3880" wp14:editId="424669A1">
-                <wp:simplePos x="0" y="0"/>
-                <wp:positionH relativeFrom="column">
-                  <wp:posOffset>5362575</wp:posOffset>
-                </wp:positionH>
-                <wp:positionV relativeFrom="paragraph">
-                  <wp:posOffset>2704465</wp:posOffset>
-                </wp:positionV>
-                <wp:extent cx="247650" cy="228600"/>
-                <wp:effectExtent l="0" t="0" r="19050" b="19050"/>
-                <wp:wrapNone/>
-                <wp:docPr id="5" name="Rectangle 5"/>
-                <wp:cNvGraphicFramePr/>
-                <a:graphic xmlns:a="http://schemas.openxmlformats.org/drawingml/2006/main">
-                  <a:graphicData uri="http://schemas.microsoft.com/office/word/2010/wordprocessingShape">
-                    <wps:wsp>
-                      <wps:cNvSpPr/>
-                      <wps:spPr>
-                        <a:xfrm>
-                          <a:off x="0" y="0"/>
-                          <a:ext cx="247650" cy="228600"/>
-                        </a:xfrm>
-                        <a:prstGeom prst="rect">
-                          <a:avLst/>
-                        </a:prstGeom>
-                        <a:ln>
-                          <a:solidFill>
-                            <a:schemeClr val="tx1"/>
-                          </a:solidFill>
-                        </a:ln>
-                      </wps:spPr>
-                      <wps:style>
-                        <a:lnRef idx="2">
-                          <a:schemeClr val="accent6"/>
-                        </a:lnRef>
-                        <a:fillRef idx="1">
-                          <a:schemeClr val="lt1"/>
-                        </a:fillRef>
-                        <a:effectRef idx="0">
-                          <a:schemeClr val="accent6"/>
-                        </a:effectRef>
-                        <a:fontRef idx="minor">
-                          <a:schemeClr val="dk1"/>
-                        </a:fontRef>
-                      </wps:style>
-                      <wps:bodyPr rot="0" spcFirstLastPara="0" vertOverflow="overflow" horzOverflow="overflow" vert="horz" wrap="square" lIns="91440" tIns="45720" rIns="91440" bIns="45720" numCol="1" spcCol="0" rtlCol="0" fromWordArt="0" anchor="ctr" anchorCtr="0" forceAA="0" compatLnSpc="1">
-                        <a:prstTxWarp prst="textNoShape">
-                          <a:avLst/>
-                        </a:prstTxWarp>
-                        <a:noAutofit/>
-                      </wps:bodyPr>
-                    </wps:wsp>
-                  </a:graphicData>
-                </a:graphic>
-              </wp:anchor>
-            </w:drawing>
-          </mc:Choice>
-          <mc:Fallback>
-            <w:pict>
-              <v:rect w14:anchorId="42825113" id="Rectangle 5" o:spid="_x0000_s1026" style="position:absolute;margin-left:422.25pt;margin-top:212.95pt;width:19.5pt;height:18pt;z-index:251666432;visibility:visible;mso-wrap-style:square;mso-wrap-distance-left:9pt;mso-wrap-distance-top:0;mso-wrap-distance-right:9pt;mso-wrap-distance-bottom:0;mso-position-horizontal:absolute;mso-position-horizontal-relative:text;mso-position-vertical:absolute;mso-position-vertical-relative:text;v-text-anchor:middle" o:gfxdata="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" fillcolor="white [3201]" strokecolor="black [3213]" strokeweight="1pt"/>
-            </w:pict>
-          </mc:Fallback>
-        </mc:AlternateContent>
-      </w:r>
-      <w:r>
-        <w:t xml:space="preserve">I forbindelse med </w:t>
-      </w:r>
-      <w:r>
-        <w:t>projektgruppe ”18gr7403”s</w:t>
-      </w:r>
-      <w:r>
-        <w:t xml:space="preserve"> projekt på </w:t>
-      </w:r>
-      <w:r>
-        <w:t>7</w:t>
-      </w:r>
-      <w:r>
-        <w:t xml:space="preserve">. semester </w:t>
-      </w:r>
-      <w:r>
-        <w:t>omhandlende</w:t>
-      </w:r>
-      <w:r>
-        <w:t xml:space="preserve"> ”Udvikling af </w:t>
-      </w:r>
-      <w:proofErr w:type="spellStart"/>
-      <w:r>
-        <w:t>machine</w:t>
-      </w:r>
-      <w:proofErr w:type="spellEnd"/>
-      <w:r>
-        <w:t xml:space="preserve"> learning model til detektion af hovedpine”</w:t>
-      </w:r>
-      <w:r>
-        <w:t xml:space="preserve">, </w:t>
-      </w:r>
-      <w:r>
-        <w:t xml:space="preserve">giver jeg hermed min tilladelse, til at </w:t>
-      </w:r>
-      <w:r>
-        <w:t>sundhedsdata</w:t>
-      </w:r>
-      <w:r>
-        <w:t xml:space="preserve"> må bruges som en del af </w:t>
-      </w:r>
-      <w:r>
-        <w:t>projektgruppens</w:t>
-      </w:r>
-      <w:r>
-        <w:t xml:space="preserve"> uddannelse ud fra følgende aftaler og specificeringer:</w:t>
+          <w:lang w:val="en-GB"/>
+        </w:rPr>
+        <w:t>parts of the data being presented to the project supervisor and the examiner</w:t>
       </w:r>
     </w:p>
     <w:p>
       <w:pPr>
-        <w:spacing w:line="360" w:lineRule="auto"/>
-      </w:pPr>
-      <w:r>
-        <w:br/>
-      </w:r>
-      <w:r>
-        <w:rPr>
-          <w:u w:val="single"/>
-        </w:rPr>
-        <w:t>Jeg giver min tilladelse til,</w:t>
-      </w:r>
-      <w:r>
-        <w:tab/>
-      </w:r>
-      <w:r>
-        <w:tab/>
-      </w:r>
-      <w:r>
-        <w:tab/>
-      </w:r>
-      <w:r>
-        <w:tab/>
-      </w:r>
-      <w:r>
-        <w:tab/>
-      </w:r>
-      <w:r>
-        <w:rPr>
-          <w:sz w:val="28"/>
-        </w:rPr>
-        <w:t xml:space="preserve">            JA</w:t>
-      </w:r>
-      <w:r>
-        <w:rPr>
-          <w:sz w:val="28"/>
-        </w:rPr>
-        <w:tab/>
-        <w:t>NEJ</w:t>
-      </w:r>
+        <w:spacing w:after="0" w:line="360" w:lineRule="auto"/>
+        <w:rPr>
+          <w:lang w:val="en-GB"/>
+        </w:rPr>
+      </w:pPr>
     </w:p>
     <w:p>
       <w:pPr>
-        <w:pStyle w:val="Listeafsnit"/>
+        <w:pStyle w:val="ListParagraph"/>
         <w:numPr>
           <w:ilvl w:val="0"/>
           <w:numId w:val="1"/>
         </w:numPr>
         <w:spacing w:after="0" w:line="360" w:lineRule="auto"/>
+        <w:rPr>
+          <w:lang w:val="en-GB"/>
+        </w:rPr>
       </w:pPr>
       <w:r>
         <w:rPr>
           <w:noProof/>
-          <w:lang w:eastAsia="da-DK"/>
         </w:rPr>
         <mc:AlternateContent>
           <mc:Choice Requires="wps">
             <w:drawing>
-              <wp:anchor distT="0" distB="0" distL="114300" distR="114300" simplePos="0" relativeHeight="251659264" behindDoc="0" locked="0" layoutInCell="1" allowOverlap="1" wp14:anchorId="37D311CB" wp14:editId="375E5BA8">
+              <wp:anchor distT="0" distB="0" distL="114300" distR="114300" simplePos="0" relativeHeight="251669504" behindDoc="0" locked="0" layoutInCell="1" allowOverlap="1" wp14:anchorId="3CF4CA7C" wp14:editId="24D1B847">
                 <wp:simplePos x="0" y="0"/>
                 <wp:positionH relativeFrom="column">
-                  <wp:posOffset>5362357</wp:posOffset>
+                  <wp:posOffset>5380990</wp:posOffset>
                 </wp:positionH>
                 <wp:positionV relativeFrom="paragraph">
-                  <wp:posOffset>97790</wp:posOffset>
-                </wp:positionV>
-                <wp:extent cx="247650" cy="228600"/>
-                <wp:effectExtent l="0" t="0" r="19050" b="19050"/>
-                <wp:wrapNone/>
-                <wp:docPr id="1" name="Rectangle 1"/>
-                <wp:cNvGraphicFramePr/>
-                <a:graphic xmlns:a="http://schemas.openxmlformats.org/drawingml/2006/main">
-                  <a:graphicData uri="http://schemas.microsoft.com/office/word/2010/wordprocessingShape">
-                    <wps:wsp>
-                      <wps:cNvSpPr/>
-                      <wps:spPr>
-                        <a:xfrm>
-                          <a:off x="0" y="0"/>
-                          <a:ext cx="247650" cy="228600"/>
-                        </a:xfrm>
-                        <a:prstGeom prst="rect">
-                          <a:avLst/>
-                        </a:prstGeom>
-                        <a:ln>
-                          <a:solidFill>
-                            <a:schemeClr val="tx1"/>
-                          </a:solidFill>
-                        </a:ln>
-                      </wps:spPr>
-                      <wps:style>
-                        <a:lnRef idx="2">
-                          <a:schemeClr val="accent6"/>
-                        </a:lnRef>
-                        <a:fillRef idx="1">
-                          <a:schemeClr val="lt1"/>
-                        </a:fillRef>
-                        <a:effectRef idx="0">
-                          <a:schemeClr val="accent6"/>
-                        </a:effectRef>
-                        <a:fontRef idx="minor">
-                          <a:schemeClr val="dk1"/>
-                        </a:fontRef>
-                      </wps:style>
-                      <wps:bodyPr rot="0" spcFirstLastPara="0" vertOverflow="overflow" horzOverflow="overflow" vert="horz" wrap="square" lIns="91440" tIns="45720" rIns="91440" bIns="45720" numCol="1" spcCol="0" rtlCol="0" fromWordArt="0" anchor="ctr" anchorCtr="0" forceAA="0" compatLnSpc="1">
-                        <a:prstTxWarp prst="textNoShape">
-                          <a:avLst/>
-                        </a:prstTxWarp>
-                        <a:noAutofit/>
-                      </wps:bodyPr>
-                    </wps:wsp>
-                  </a:graphicData>
-                </a:graphic>
-              </wp:anchor>
-            </w:drawing>
-          </mc:Choice>
-          <mc:Fallback>
-            <w:pict>
-              <v:rect w14:anchorId="2E169915" id="Rectangle 1" o:spid="_x0000_s1026" style="position:absolute;margin-left:422.25pt;margin-top:7.7pt;width:19.5pt;height:18pt;z-index:251659264;visibility:visible;mso-wrap-style:square;mso-wrap-distance-left:9pt;mso-wrap-distance-top:0;mso-wrap-distance-right:9pt;mso-wrap-distance-bottom:0;mso-position-horizontal:absolute;mso-position-horizontal-relative:text;mso-position-vertical:absolute;mso-position-vertical-relative:text;v-text-anchor:middle" o:gfxdata="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" fillcolor="white [3201]" strokecolor="black [3213]" strokeweight="1pt"/>
-            </w:pict>
-          </mc:Fallback>
-        </mc:AlternateContent>
-      </w:r>
-      <w:r>
-        <w:t xml:space="preserve">at </w:t>
-      </w:r>
-      <w:r>
-        <w:t xml:space="preserve">sundhedsdata </w:t>
-      </w:r>
-      <w:r>
-        <w:t>må</w:t>
-      </w:r>
-      <w:r>
-        <w:t xml:space="preserve"> downloades fra </w:t>
-      </w:r>
-      <w:r>
-        <w:t xml:space="preserve">min personlige </w:t>
-      </w:r>
-      <w:proofErr w:type="spellStart"/>
-      <w:r>
-        <w:t>Fitbit</w:t>
-      </w:r>
-      <w:proofErr w:type="spellEnd"/>
-      <w:r>
-        <w:t xml:space="preserve"> </w:t>
-      </w:r>
-      <w:r>
-        <w:t>side</w:t>
-      </w:r>
-    </w:p>
-    <w:p>
-      <w:pPr>
-        <w:spacing w:after="0" w:line="360" w:lineRule="auto"/>
-      </w:pPr>
-    </w:p>
-    <w:p>
-      <w:pPr>
-        <w:pStyle w:val="Listeafsnit"/>
-        <w:numPr>
-          <w:ilvl w:val="0"/>
-          <w:numId w:val="1"/>
-        </w:numPr>
-        <w:spacing w:after="0" w:line="360" w:lineRule="auto"/>
-      </w:pPr>
-      <w:r>
-        <w:t>A</w:t>
-      </w:r>
-      <w:r>
-        <w:t>t</w:t>
-      </w:r>
-      <w:r>
-        <w:t xml:space="preserve"> den anonymiseret </w:t>
-      </w:r>
-      <w:r>
-        <w:t>sundhedsdata</w:t>
-      </w:r>
-      <w:bookmarkStart w:id="0" w:name="_GoBack"/>
-      <w:bookmarkEnd w:id="0"/>
-      <w:r>
-        <w:t xml:space="preserve"> må opbevares på </w:t>
-      </w:r>
-      <w:proofErr w:type="spellStart"/>
-      <w:r>
-        <w:t>Github</w:t>
-      </w:r>
-      <w:proofErr w:type="spellEnd"/>
-      <w:r>
-        <w:t>,</w:t>
-      </w:r>
-    </w:p>
-    <w:p>
-      <w:pPr>
-        <w:spacing w:after="0" w:line="360" w:lineRule="auto"/>
-        <w:ind w:firstLine="720"/>
-      </w:pPr>
-      <w:r>
-        <w:t>der er ”open source”</w:t>
-      </w:r>
-    </w:p>
-    <w:p>
-      <w:pPr>
-        <w:spacing w:after="0" w:line="360" w:lineRule="auto"/>
-      </w:pPr>
-    </w:p>
-    <w:p>
-      <w:pPr>
-        <w:pStyle w:val="Listeafsnit"/>
-        <w:numPr>
-          <w:ilvl w:val="0"/>
-          <w:numId w:val="1"/>
-        </w:numPr>
-        <w:spacing w:after="0" w:line="360" w:lineRule="auto"/>
-      </w:pPr>
-      <w:r>
-        <w:t xml:space="preserve">at udvalgte </w:t>
-      </w:r>
-      <w:r>
-        <w:t>dele af data</w:t>
-      </w:r>
-      <w:r>
-        <w:t xml:space="preserve"> må forevises projektvejleder og eksamenscensor</w:t>
-      </w:r>
-    </w:p>
-    <w:p>
-      <w:pPr>
-        <w:spacing w:after="0" w:line="360" w:lineRule="auto"/>
-      </w:pPr>
-    </w:p>
-    <w:p>
-      <w:pPr>
-        <w:pStyle w:val="Listeafsnit"/>
-        <w:numPr>
-          <w:ilvl w:val="0"/>
-          <w:numId w:val="1"/>
-        </w:numPr>
-        <w:spacing w:after="0" w:line="360" w:lineRule="auto"/>
-      </w:pPr>
-      <w:r>
-        <w:rPr>
-          <w:noProof/>
-        </w:rPr>
-        <mc:AlternateContent>
-          <mc:Choice Requires="wps">
-            <w:drawing>
-              <wp:anchor distT="0" distB="0" distL="114300" distR="114300" simplePos="0" relativeHeight="251669504" behindDoc="0" locked="0" layoutInCell="1" allowOverlap="1" wp14:anchorId="3CF4CA7C" wp14:editId="1608C640">
-                <wp:simplePos x="0" y="0"/>
-                <wp:positionH relativeFrom="column">
-                  <wp:posOffset>5358130</wp:posOffset>
-                </wp:positionH>
-                <wp:positionV relativeFrom="paragraph">
-                  <wp:posOffset>121047</wp:posOffset>
+                  <wp:posOffset>6350</wp:posOffset>
                 </wp:positionV>
                 <wp:extent cx="247650" cy="228600"/>
                 <wp:effectExtent l="0" t="0" r="19050" b="19050"/>
@@ -744,7 +807,7 @@
           </mc:Choice>
           <mc:Fallback>
             <w:pict>
-              <v:rect w14:anchorId="357D744B" id="Rectangle 7" o:spid="_x0000_s1026" style="position:absolute;margin-left:421.9pt;margin-top:9.55pt;width:19.5pt;height:18pt;z-index:251669504;visibility:visible;mso-wrap-style:square;mso-wrap-distance-left:9pt;mso-wrap-distance-top:0;mso-wrap-distance-right:9pt;mso-wrap-distance-bottom:0;mso-position-horizontal:absolute;mso-position-horizontal-relative:text;mso-position-vertical:absolute;mso-position-vertical-relative:text;v-text-anchor:middle" o:gfxdata="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" fillcolor="white [3201]" strokecolor="black [3213]" strokeweight="1pt"/>
+              <v:rect w14:anchorId="1FF9A335" id="Rectangle 7" o:spid="_x0000_s1026" style="position:absolute;margin-left:423.7pt;margin-top:.5pt;width:19.5pt;height:18pt;z-index:251669504;visibility:visible;mso-wrap-style:square;mso-wrap-distance-left:9pt;mso-wrap-distance-top:0;mso-wrap-distance-right:9pt;mso-wrap-distance-bottom:0;mso-position-horizontal:absolute;mso-position-horizontal-relative:text;mso-position-vertical:absolute;mso-position-vertical-relative:text;v-text-anchor:middle" o:gfxdata="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" fillcolor="white [3201]" strokecolor="black [3213]" strokeweight="1pt"/>
             </w:pict>
           </mc:Fallback>
         </mc:AlternateContent>
@@ -756,13 +819,13 @@
         <mc:AlternateContent>
           <mc:Choice Requires="wps">
             <w:drawing>
-              <wp:anchor distT="0" distB="0" distL="114300" distR="114300" simplePos="0" relativeHeight="251670528" behindDoc="0" locked="0" layoutInCell="1" allowOverlap="1" wp14:anchorId="4009B7B2" wp14:editId="4FD8FB35">
+              <wp:anchor distT="0" distB="0" distL="114300" distR="114300" simplePos="0" relativeHeight="251670528" behindDoc="0" locked="0" layoutInCell="1" allowOverlap="1" wp14:anchorId="4009B7B2" wp14:editId="0A12023B">
                 <wp:simplePos x="0" y="0"/>
-                <wp:positionH relativeFrom="column">
-                  <wp:posOffset>5867618</wp:posOffset>
+                <wp:positionH relativeFrom="margin">
+                  <wp:align>right</wp:align>
                 </wp:positionH>
                 <wp:positionV relativeFrom="paragraph">
-                  <wp:posOffset>128427</wp:posOffset>
+                  <wp:posOffset>6350</wp:posOffset>
                 </wp:positionV>
                 <wp:extent cx="247650" cy="228600"/>
                 <wp:effectExtent l="0" t="0" r="19050" b="19050"/>
@@ -815,36 +878,43 @@
           </mc:Choice>
           <mc:Fallback>
             <w:pict>
-              <v:rect w14:anchorId="7506FCCB" id="Rectangle 8" o:spid="_x0000_s1026" style="position:absolute;margin-left:462pt;margin-top:10.1pt;width:19.5pt;height:18pt;z-index:251670528;visibility:visible;mso-wrap-style:square;mso-wrap-distance-left:9pt;mso-wrap-distance-top:0;mso-wrap-distance-right:9pt;mso-wrap-distance-bottom:0;mso-position-horizontal:absolute;mso-position-horizontal-relative:text;mso-position-vertical:absolute;mso-position-vertical-relative:text;v-text-anchor:middle" o:gfxdata="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" fillcolor="white [3201]" strokecolor="black [3213]" strokeweight="1pt"/>
+              <v:rect w14:anchorId="530B4BAF" id="Rectangle 8" o:spid="_x0000_s1026" style="position:absolute;margin-left:-31.7pt;margin-top:.5pt;width:19.5pt;height:18pt;z-index:251670528;visibility:visible;mso-wrap-style:square;mso-wrap-distance-left:9pt;mso-wrap-distance-top:0;mso-wrap-distance-right:9pt;mso-wrap-distance-bottom:0;mso-position-horizontal:right;mso-position-horizontal-relative:margin;mso-position-vertical:absolute;mso-position-vertical-relative:text;v-text-anchor:middle" o:gfxdata="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" fillcolor="white [3201]" strokecolor="black [3213]" strokeweight="1pt">
+                <w10:wrap anchorx="margin"/>
+              </v:rect>
             </w:pict>
           </mc:Fallback>
         </mc:AlternateContent>
       </w:r>
       <w:r>
-        <w:t xml:space="preserve">at skriftlig beskrivelse og analyse af materialet i anonymiseret form må </w:t>
-      </w:r>
-      <w:r>
-        <w:br/>
-        <w:t xml:space="preserve">bruges i forbindelse med </w:t>
-      </w:r>
-      <w:r>
-        <w:t>projektgruppens</w:t>
-      </w:r>
-      <w:r>
+        <w:rPr>
+          <w:lang w:val="en-GB"/>
+        </w:rPr>
+        <w:t>analysis and descriptions</w:t>
+      </w:r>
+      <w:r>
+        <w:rPr>
+          <w:lang w:val="en-GB"/>
+        </w:rPr>
         <w:t xml:space="preserve"> </w:t>
       </w:r>
       <w:r>
-        <w:t>videnskabelige artikel og arbejdsblade</w:t>
-      </w:r>
-      <w:r>
-        <w:t xml:space="preserve">. </w:t>
+        <w:rPr>
+          <w:lang w:val="en-GB"/>
+        </w:rPr>
+        <w:t>of the anonymized data being used in connection with the project group’s scientific article and work sheets</w:t>
+      </w:r>
+      <w:r>
+        <w:rPr>
+          <w:lang w:val="en-GB"/>
+        </w:rPr>
+        <w:t xml:space="preserve"> </w:t>
       </w:r>
     </w:p>
     <w:p>
       <w:pPr>
-        <w:spacing w:line="360" w:lineRule="auto"/>
-        <w:rPr>
-          <w:sz w:val="24"/>
+        <w:spacing w:after="0" w:line="360" w:lineRule="auto"/>
+        <w:rPr>
+          <w:lang w:val="en-GB"/>
         </w:rPr>
       </w:pPr>
     </w:p>
@@ -853,37 +923,94 @@
         <w:spacing w:line="360" w:lineRule="auto"/>
       </w:pPr>
       <w:r>
-        <w:t xml:space="preserve">Forudsætningen for denne samtykkeerklæring er, at alt materiale bliver opbevaret sikkert og fortroligt i henhold til Datatilsynets kravs. Materialet bliver opbevaret indtil endt eksamen i </w:t>
+        <w:rPr>
+          <w:lang w:val="en-GB"/>
+        </w:rPr>
+        <w:t>The prerequisite of the consent form is, that data is contained safely and securely</w:t>
+      </w:r>
+      <w:r>
+        <w:rPr>
+          <w:lang w:val="en-GB"/>
+        </w:rPr>
+        <w:t xml:space="preserve"> </w:t>
       </w:r>
       <w:proofErr w:type="gramStart"/>
       <w:r>
-        <w:t>Januar</w:t>
+        <w:rPr>
+          <w:lang w:val="en-GB"/>
+        </w:rPr>
+        <w:t>in reg</w:t>
+      </w:r>
+      <w:bookmarkStart w:id="0" w:name="_GoBack"/>
+      <w:bookmarkEnd w:id="0"/>
+      <w:r>
+        <w:rPr>
+          <w:lang w:val="en-GB"/>
+        </w:rPr>
+        <w:t>ard to</w:t>
       </w:r>
       <w:proofErr w:type="gramEnd"/>
       <w:r>
-        <w:t xml:space="preserve"> 2019</w:t>
-      </w:r>
-      <w:r>
-        <w:t xml:space="preserve">, hvorefter det slettes. Alle der har tilladelse til at se materialet har tavshedspligt. Det er altid muligt at trække denne samtykkeerklæring tilbage, hvorefter </w:t>
-      </w:r>
-      <w:r>
-        <w:t xml:space="preserve">alt </w:t>
-      </w:r>
-      <w:proofErr w:type="gramStart"/>
-      <w:r>
-        <w:t>data materiale</w:t>
-      </w:r>
-      <w:proofErr w:type="gramEnd"/>
-      <w:r>
-        <w:t xml:space="preserve"> vil blive slettet.</w:t>
-      </w:r>
-    </w:p>
-    <w:p>
-      <w:pPr>
-        <w:spacing w:line="360" w:lineRule="auto"/>
-      </w:pPr>
-      <w:r>
-        <w:t>Projektgruppen har udpeget ”XXX” som kontaktperson for denne samtykkeerklæring.</w:t>
+        <w:rPr>
+          <w:lang w:val="en-GB"/>
+        </w:rPr>
+        <w:t xml:space="preserve"> the demands of </w:t>
+      </w:r>
+      <w:r>
+        <w:rPr>
+          <w:lang w:val="en-GB"/>
+        </w:rPr>
+        <w:t xml:space="preserve">the Data Protection Agency. </w:t>
+      </w:r>
+      <w:r>
+        <w:rPr>
+          <w:lang w:val="en-GB"/>
+        </w:rPr>
+        <w:t xml:space="preserve">The data will </w:t>
+      </w:r>
+      <w:r>
+        <w:rPr>
+          <w:lang w:val="en-GB"/>
+        </w:rPr>
+        <w:t xml:space="preserve">be </w:t>
+      </w:r>
+      <w:r>
+        <w:rPr>
+          <w:lang w:val="en-GB"/>
+        </w:rPr>
+        <w:t xml:space="preserve">kept until the end of the exam in January 2019 after which, it will be deleted. </w:t>
+      </w:r>
+      <w:r>
+        <w:t xml:space="preserve">It </w:t>
+      </w:r>
+      <w:r>
+        <w:t xml:space="preserve">is always possible to retract the consent. </w:t>
+      </w:r>
+      <w:r>
+        <w:rPr>
+          <w:lang w:val="en-GB"/>
+        </w:rPr>
+        <w:t xml:space="preserve">This will result in deletion of all data obtained. </w:t>
+      </w:r>
+      <w:r>
+        <w:rPr>
+          <w:lang w:val="en-GB"/>
+        </w:rPr>
+        <w:t xml:space="preserve">The project group and appointed Anne </w:t>
+      </w:r>
+      <w:proofErr w:type="spellStart"/>
+      <w:r>
+        <w:rPr>
+          <w:lang w:val="en-GB"/>
+        </w:rPr>
+        <w:t>Hoelgaard</w:t>
+      </w:r>
+      <w:proofErr w:type="spellEnd"/>
+      <w:r>
+        <w:rPr>
+          <w:lang w:val="en-GB"/>
+        </w:rPr>
+        <w:t xml:space="preserve"> as contact person for this consent form.</w:t>
       </w:r>
     </w:p>
     <w:p>
@@ -1046,13 +1173,8 @@
         <w:tab/>
       </w:r>
       <w:r>
-        <w:t xml:space="preserve">Projektgruppens </w:t>
-      </w:r>
-      <w:proofErr w:type="spellStart"/>
-      <w:r>
-        <w:t>kontaktspersons</w:t>
-      </w:r>
-      <w:proofErr w:type="spellEnd"/>
+        <w:t>Projektgruppens kontaktspersons</w:t>
+      </w:r>
       <w:r>
         <w:t xml:space="preserve"> navn</w:t>
       </w:r>
@@ -1213,22 +1335,13 @@
         <w:spacing w:before="240" w:line="360" w:lineRule="auto"/>
       </w:pPr>
       <w:r>
-        <w:lastRenderedPageBreak/>
         <w:t xml:space="preserve">Spørgsmål angående samtykke er velkomne, og du kan kontakte </w:t>
       </w:r>
       <w:r>
         <w:t>projektgruppens kontaktperson</w:t>
       </w:r>
       <w:r>
-        <w:t xml:space="preserve"> på følgende </w:t>
-      </w:r>
-      <w:proofErr w:type="spellStart"/>
-      <w:r>
-        <w:t>email</w:t>
-      </w:r>
-      <w:proofErr w:type="spellEnd"/>
-      <w:r>
-        <w:t>:</w:t>
+        <w:t xml:space="preserve"> på følgende email:</w:t>
       </w:r>
       <w:r>
         <w:t xml:space="preserve"> 18gr7403@hst.aau.dk</w:t>
@@ -1299,7 +1412,7 @@
 <w:hdr xmlns:wpc="http://schemas.microsoft.com/office/word/2010/wordprocessingCanvas" xmlns:cx="http://schemas.microsoft.com/office/drawing/2014/chartex" xmlns:cx1="http://schemas.microsoft.com/office/drawing/2015/9/8/chartex" xmlns:cx2="http://schemas.microsoft.com/office/drawing/2015/10/21/chartex" xmlns:cx3="http://schemas.microsoft.com/office/drawing/2016/5/9/chartex" xmlns:cx4="http://schemas.microsoft.com/office/drawing/2016/5/10/chartex" xmlns:cx5="http://schemas.microsoft.com/office/drawing/2016/5/11/chartex" xmlns:cx6="http://schemas.microsoft.com/office/drawing/2016/5/12/chartex" xmlns:cx7="http://schemas.microsoft.com/office/drawing/2016/5/13/chartex" xmlns:cx8="http://schemas.microsoft.com/office/drawing/2016/5/14/chartex" xmlns:mc="http://schemas.openxmlformats.org/markup-compatibility/2006" xmlns:aink="http://schemas.microsoft.com/office/drawing/2016/ink" xmlns:am3d="http://schemas.microsoft.com/office/drawing/2017/model3d" xmlns:o="urn:schemas-microsoft-com:office:office" xmlns:r="http://schemas.openxmlformats.org/officeDocument/2006/relationships" xmlns:m="http://schemas.openxmlformats.org/officeDocument/2006/math" xmlns:v="urn:schemas-microsoft-com:vml" xmlns:wp14="http://schemas.microsoft.com/office/word/2010/wordprocessingDrawing" xmlns:wp="http://schemas.openxmlformats.org/drawingml/2006/wordprocessingDrawing" xmlns:w10="urn:schemas-microsoft-com:office:word" xmlns:w="http://schemas.openxmlformats.org/wordprocessingml/2006/main" xmlns:w14="http://schemas.microsoft.com/office/word/2010/wordml" xmlns:w15="http://schemas.microsoft.com/office/word/2012/wordml" xmlns:w16cid="http://schemas.microsoft.com/office/word/2016/wordml/cid" xmlns:w16se="http://schemas.microsoft.com/office/word/2015/wordml/symex" xmlns:wpg="http://schemas.microsoft.com/office/word/2010/wordprocessingGroup" xmlns:wpi="http://schemas.microsoft.com/office/word/2010/wordprocessingInk" xmlns:wne="http://schemas.microsoft.com/office/word/2006/wordml" xmlns:wps="http://schemas.microsoft.com/office/word/2010/wordprocessingShape" mc:Ignorable="w14 w15 w16se w16cid wp14">
   <w:p>
     <w:pPr>
-      <w:pStyle w:val="Sidehoved"/>
+      <w:pStyle w:val="Header"/>
     </w:pPr>
     <w:r>
       <w:rPr>
@@ -1883,13 +1996,13 @@
     <w:name w:val="Normal"/>
     <w:qFormat/>
   </w:style>
-  <w:style w:type="character" w:default="1" w:styleId="Standardskrifttypeiafsnit">
+  <w:style w:type="character" w:default="1" w:styleId="DefaultParagraphFont">
     <w:name w:val="Default Paragraph Font"/>
     <w:uiPriority w:val="1"/>
     <w:semiHidden/>
     <w:unhideWhenUsed/>
   </w:style>
-  <w:style w:type="table" w:default="1" w:styleId="Tabel-Normal">
+  <w:style w:type="table" w:default="1" w:styleId="TableNormal">
     <w:name w:val="Normal Table"/>
     <w:uiPriority w:val="99"/>
     <w:semiHidden/>
@@ -1904,13 +2017,13 @@
       </w:tblCellMar>
     </w:tblPr>
   </w:style>
-  <w:style w:type="numbering" w:default="1" w:styleId="Ingenoversigt">
+  <w:style w:type="numbering" w:default="1" w:styleId="NoList">
     <w:name w:val="No List"/>
     <w:uiPriority w:val="99"/>
     <w:semiHidden/>
     <w:unhideWhenUsed/>
   </w:style>
-  <w:style w:type="paragraph" w:styleId="Listeafsnit">
+  <w:style w:type="paragraph" w:styleId="ListParagraph">
     <w:name w:val="List Paragraph"/>
     <w:basedOn w:val="Normal"/>
     <w:uiPriority w:val="34"/>
@@ -1921,10 +2034,10 @@
       <w:contextualSpacing/>
     </w:pPr>
   </w:style>
-  <w:style w:type="paragraph" w:styleId="Sidehoved">
+  <w:style w:type="paragraph" w:styleId="Header">
     <w:name w:val="header"/>
     <w:basedOn w:val="Normal"/>
-    <w:link w:val="SidehovedTegn"/>
+    <w:link w:val="HeaderChar"/>
     <w:uiPriority w:val="99"/>
     <w:unhideWhenUsed/>
     <w:rsid w:val="00DA4B1C"/>
@@ -1936,17 +2049,17 @@
       <w:spacing w:after="0" w:line="240" w:lineRule="auto"/>
     </w:pPr>
   </w:style>
-  <w:style w:type="character" w:customStyle="1" w:styleId="SidehovedTegn">
-    <w:name w:val="Sidehoved Tegn"/>
-    <w:basedOn w:val="Standardskrifttypeiafsnit"/>
-    <w:link w:val="Sidehoved"/>
+  <w:style w:type="character" w:customStyle="1" w:styleId="HeaderChar">
+    <w:name w:val="Header Char"/>
+    <w:basedOn w:val="DefaultParagraphFont"/>
+    <w:link w:val="Header"/>
     <w:uiPriority w:val="99"/>
     <w:rsid w:val="00DA4B1C"/>
   </w:style>
-  <w:style w:type="paragraph" w:styleId="Sidefod">
+  <w:style w:type="paragraph" w:styleId="Footer">
     <w:name w:val="footer"/>
     <w:basedOn w:val="Normal"/>
-    <w:link w:val="SidefodTegn"/>
+    <w:link w:val="FooterChar"/>
     <w:uiPriority w:val="99"/>
     <w:unhideWhenUsed/>
     <w:rsid w:val="00DA4B1C"/>
@@ -1958,10 +2071,10 @@
       <w:spacing w:after="0" w:line="240" w:lineRule="auto"/>
     </w:pPr>
   </w:style>
-  <w:style w:type="character" w:customStyle="1" w:styleId="SidefodTegn">
-    <w:name w:val="Sidefod Tegn"/>
-    <w:basedOn w:val="Standardskrifttypeiafsnit"/>
-    <w:link w:val="Sidefod"/>
+  <w:style w:type="character" w:customStyle="1" w:styleId="FooterChar">
+    <w:name w:val="Footer Char"/>
+    <w:basedOn w:val="DefaultParagraphFont"/>
+    <w:link w:val="Footer"/>
     <w:uiPriority w:val="99"/>
     <w:rsid w:val="00DA4B1C"/>
   </w:style>

</xml_diff>

<commit_message>
Consent form translated to english
</commit_message>
<xml_diff>
--- a/samtykkeerklæring.docx
+++ b/samtykkeerklæring.docx
@@ -76,7 +76,15 @@
         <w:rPr>
           <w:lang w:val="en-GB"/>
         </w:rPr>
-        <w:t xml:space="preserve"> semester biomedical engineering and informatics regarding “Development of machine learning model for detection of headache”, I hereby consent to the group using my health data as a part of their education regarding the following agreements and specifications</w:t>
+        <w:t xml:space="preserve"> semester biomedical engineering and informatics regarding “Developmen</w:t>
+      </w:r>
+      <w:bookmarkStart w:id="0" w:name="_GoBack"/>
+      <w:bookmarkEnd w:id="0"/>
+      <w:r>
+        <w:rPr>
+          <w:lang w:val="en-GB"/>
+        </w:rPr>
+        <w:t>t of machine learning model for detection of headache”, I hereby consent to the group using my health data as a part of their education regarding the following agreements and specifications</w:t>
       </w:r>
     </w:p>
     <w:p>
@@ -183,7 +191,7 @@
     </w:p>
     <w:p>
       <w:pPr>
-        <w:pStyle w:val="ListParagraph"/>
+        <w:pStyle w:val="Listeafsnit"/>
         <w:numPr>
           <w:ilvl w:val="0"/>
           <w:numId w:val="1"/>
@@ -374,7 +382,7 @@
     </w:p>
     <w:p>
       <w:pPr>
-        <w:pStyle w:val="ListParagraph"/>
+        <w:pStyle w:val="Listeafsnit"/>
         <w:numPr>
           <w:ilvl w:val="0"/>
           <w:numId w:val="1"/>
@@ -557,7 +565,7 @@
     </w:p>
     <w:p>
       <w:pPr>
-        <w:pStyle w:val="ListParagraph"/>
+        <w:pStyle w:val="Listeafsnit"/>
         <w:numPr>
           <w:ilvl w:val="0"/>
           <w:numId w:val="1"/>
@@ -731,7 +739,7 @@
     </w:p>
     <w:p>
       <w:pPr>
-        <w:pStyle w:val="ListParagraph"/>
+        <w:pStyle w:val="Listeafsnit"/>
         <w:numPr>
           <w:ilvl w:val="0"/>
           <w:numId w:val="1"/>
@@ -901,128 +909,140 @@
         <w:rPr>
           <w:lang w:val="en-GB"/>
         </w:rPr>
-        <w:t>of the anonymized data being used in connection with the project group’s scientific article and work sheets</w:t>
-      </w:r>
-      <w:r>
-        <w:rPr>
-          <w:lang w:val="en-GB"/>
-        </w:rPr>
-        <w:t xml:space="preserve"> </w:t>
+        <w:t xml:space="preserve">of the anonymized data being used in connection with the </w:t>
       </w:r>
     </w:p>
     <w:p>
       <w:pPr>
         <w:spacing w:after="0" w:line="360" w:lineRule="auto"/>
-        <w:rPr>
-          <w:lang w:val="en-GB"/>
-        </w:rPr>
-      </w:pPr>
+        <w:ind w:firstLine="720"/>
+        <w:rPr>
+          <w:lang w:val="en-GB"/>
+        </w:rPr>
+      </w:pPr>
+      <w:r>
+        <w:rPr>
+          <w:lang w:val="en-GB"/>
+        </w:rPr>
+        <w:t>project group’s scientific article and work sheets</w:t>
+      </w:r>
+      <w:r>
+        <w:rPr>
+          <w:lang w:val="en-GB"/>
+        </w:rPr>
+        <w:t xml:space="preserve"> </w:t>
+      </w:r>
     </w:p>
     <w:p>
       <w:pPr>
-        <w:spacing w:line="360" w:lineRule="auto"/>
-      </w:pPr>
-      <w:r>
-        <w:rPr>
-          <w:lang w:val="en-GB"/>
-        </w:rPr>
-        <w:t>The prerequisite of the consent form is, that data is contained safely and securely</w:t>
-      </w:r>
-      <w:r>
-        <w:rPr>
-          <w:lang w:val="en-GB"/>
-        </w:rPr>
-        <w:t xml:space="preserve"> </w:t>
-      </w:r>
-      <w:proofErr w:type="gramStart"/>
-      <w:r>
-        <w:rPr>
-          <w:lang w:val="en-GB"/>
-        </w:rPr>
-        <w:t>in reg</w:t>
-      </w:r>
-      <w:bookmarkStart w:id="0" w:name="_GoBack"/>
-      <w:bookmarkEnd w:id="0"/>
-      <w:r>
-        <w:rPr>
-          <w:lang w:val="en-GB"/>
-        </w:rPr>
-        <w:t>ard to</w:t>
-      </w:r>
-      <w:proofErr w:type="gramEnd"/>
-      <w:r>
-        <w:rPr>
-          <w:lang w:val="en-GB"/>
-        </w:rPr>
-        <w:t xml:space="preserve"> the demands of </w:t>
-      </w:r>
-      <w:r>
-        <w:rPr>
-          <w:lang w:val="en-GB"/>
-        </w:rPr>
-        <w:t xml:space="preserve">the Data Protection Agency. </w:t>
-      </w:r>
-      <w:r>
-        <w:rPr>
-          <w:lang w:val="en-GB"/>
-        </w:rPr>
-        <w:t xml:space="preserve">The data will </w:t>
-      </w:r>
-      <w:r>
-        <w:rPr>
-          <w:lang w:val="en-GB"/>
-        </w:rPr>
-        <w:t xml:space="preserve">be </w:t>
-      </w:r>
-      <w:r>
-        <w:rPr>
-          <w:lang w:val="en-GB"/>
-        </w:rPr>
-        <w:t xml:space="preserve">kept until the end of the exam in January 2019 after which, it will be deleted. </w:t>
-      </w:r>
-      <w:r>
-        <w:t xml:space="preserve">It </w:t>
-      </w:r>
-      <w:r>
-        <w:t xml:space="preserve">is always possible to retract the consent. </w:t>
-      </w:r>
-      <w:r>
-        <w:rPr>
-          <w:lang w:val="en-GB"/>
-        </w:rPr>
-        <w:t xml:space="preserve">This will result in deletion of all data obtained. </w:t>
-      </w:r>
-      <w:r>
-        <w:rPr>
-          <w:lang w:val="en-GB"/>
-        </w:rPr>
-        <w:t xml:space="preserve">The project group and appointed Anne </w:t>
-      </w:r>
-      <w:proofErr w:type="spellStart"/>
-      <w:r>
-        <w:rPr>
-          <w:lang w:val="en-GB"/>
-        </w:rPr>
-        <w:t>Hoelgaard</w:t>
-      </w:r>
-      <w:proofErr w:type="spellEnd"/>
-      <w:r>
-        <w:rPr>
-          <w:lang w:val="en-GB"/>
-        </w:rPr>
-        <w:t xml:space="preserve"> as contact person for this consent form.</w:t>
-      </w:r>
+        <w:spacing w:after="0" w:line="360" w:lineRule="auto"/>
+        <w:rPr>
+          <w:lang w:val="en-GB"/>
+        </w:rPr>
+      </w:pPr>
     </w:p>
     <w:p>
       <w:pPr>
         <w:spacing w:line="360" w:lineRule="auto"/>
-      </w:pPr>
+        <w:rPr>
+          <w:lang w:val="en-US"/>
+        </w:rPr>
+      </w:pPr>
+      <w:r>
+        <w:rPr>
+          <w:lang w:val="en-GB"/>
+        </w:rPr>
+        <w:t>The prerequisite of the consent form is, that data is contained safely and securely</w:t>
+      </w:r>
+      <w:r>
+        <w:rPr>
+          <w:lang w:val="en-GB"/>
+        </w:rPr>
+        <w:t xml:space="preserve"> </w:t>
+      </w:r>
+      <w:proofErr w:type="gramStart"/>
+      <w:r>
+        <w:rPr>
+          <w:lang w:val="en-GB"/>
+        </w:rPr>
+        <w:t>in regard to</w:t>
+      </w:r>
+      <w:proofErr w:type="gramEnd"/>
+      <w:r>
+        <w:rPr>
+          <w:lang w:val="en-GB"/>
+        </w:rPr>
+        <w:t xml:space="preserve"> the demands of </w:t>
+      </w:r>
+      <w:r>
+        <w:rPr>
+          <w:lang w:val="en-GB"/>
+        </w:rPr>
+        <w:t xml:space="preserve">the Data Protection Agency. </w:t>
+      </w:r>
+      <w:r>
+        <w:rPr>
+          <w:lang w:val="en-GB"/>
+        </w:rPr>
+        <w:t xml:space="preserve">The data will </w:t>
+      </w:r>
+      <w:r>
+        <w:rPr>
+          <w:lang w:val="en-GB"/>
+        </w:rPr>
+        <w:t xml:space="preserve">be </w:t>
+      </w:r>
+      <w:r>
+        <w:rPr>
+          <w:lang w:val="en-GB"/>
+        </w:rPr>
+        <w:t xml:space="preserve">kept until the end of the exam in January 2019 after which, it will be deleted. </w:t>
+      </w:r>
+      <w:r>
+        <w:rPr>
+          <w:lang w:val="en-US"/>
+        </w:rPr>
+        <w:t xml:space="preserve">It is always possible to retract the consent. </w:t>
+      </w:r>
+      <w:r>
+        <w:rPr>
+          <w:lang w:val="en-GB"/>
+        </w:rPr>
+        <w:t xml:space="preserve">This will result in deletion of all data obtained. </w:t>
+      </w:r>
+      <w:r>
+        <w:rPr>
+          <w:lang w:val="en-GB"/>
+        </w:rPr>
+        <w:t xml:space="preserve">The project group </w:t>
+      </w:r>
+      <w:r>
+        <w:rPr>
+          <w:lang w:val="en-GB"/>
+        </w:rPr>
+        <w:t>has</w:t>
+      </w:r>
+      <w:r>
+        <w:rPr>
+          <w:lang w:val="en-GB"/>
+        </w:rPr>
+        <w:t xml:space="preserve"> appointed Anne Hoelgaard as contact person for this consent form.</w:t>
+      </w:r>
     </w:p>
     <w:p>
       <w:pPr>
         <w:spacing w:line="360" w:lineRule="auto"/>
         <w:rPr>
+          <w:lang w:val="en-US"/>
+        </w:rPr>
+      </w:pPr>
+    </w:p>
+    <w:p>
+      <w:pPr>
+        <w:spacing w:line="360" w:lineRule="auto"/>
+        <w:rPr>
           <w:u w:val="single"/>
+          <w:lang w:val="en-US"/>
         </w:rPr>
       </w:pPr>
       <w:r>
@@ -1159,29 +1179,65 @@
     <w:p>
       <w:pPr>
         <w:spacing w:line="360" w:lineRule="auto"/>
-      </w:pPr>
-      <w:r>
-        <w:t>Deltagers navn</w:t>
-      </w:r>
-      <w:r>
+        <w:rPr>
+          <w:lang w:val="en-US"/>
+        </w:rPr>
+      </w:pPr>
+      <w:r>
+        <w:rPr>
+          <w:lang w:val="en-US"/>
+        </w:rPr>
+        <w:t>Participant</w:t>
+      </w:r>
+      <w:r>
+        <w:rPr>
+          <w:lang w:val="en-US"/>
+        </w:rPr>
+        <w:t xml:space="preserve"> na</w:t>
+      </w:r>
+      <w:r>
+        <w:rPr>
+          <w:lang w:val="en-US"/>
+        </w:rPr>
+        <w:t>m</w:t>
+      </w:r>
+      <w:r>
+        <w:rPr>
+          <w:lang w:val="en-US"/>
+        </w:rPr>
+        <w:t>e</w:t>
+      </w:r>
+      <w:r>
+        <w:rPr>
+          <w:lang w:val="en-US"/>
+        </w:rPr>
         <w:tab/>
       </w:r>
       <w:r>
+        <w:rPr>
+          <w:lang w:val="en-US"/>
+        </w:rPr>
         <w:tab/>
       </w:r>
       <w:r>
+        <w:rPr>
+          <w:lang w:val="en-US"/>
+        </w:rPr>
         <w:tab/>
       </w:r>
       <w:r>
-        <w:t>Projektgruppens kontaktspersons</w:t>
-      </w:r>
-      <w:r>
-        <w:t xml:space="preserve"> navn</w:t>
+        <w:rPr>
+          <w:lang w:val="en-US"/>
+        </w:rPr>
+        <w:t>Name of the contact person in the project group</w:t>
       </w:r>
     </w:p>
     <w:p>
       <w:pPr>
         <w:spacing w:line="360" w:lineRule="auto"/>
+        <w:rPr>
+          <w:lang w:val="en-US"/>
+        </w:rPr>
       </w:pPr>
       <w:r>
         <w:rPr>
@@ -1318,33 +1374,65 @@
     <w:p>
       <w:pPr>
         <w:spacing w:line="360" w:lineRule="auto"/>
-      </w:pPr>
-      <w:r>
-        <w:t>Dato</w:t>
-      </w:r>
-      <w:r>
+        <w:rPr>
+          <w:lang w:val="en-US"/>
+        </w:rPr>
+      </w:pPr>
+      <w:r>
+        <w:rPr>
+          <w:lang w:val="en-US"/>
+        </w:rPr>
+        <w:t>Dat</w:t>
+      </w:r>
+      <w:r>
+        <w:rPr>
+          <w:lang w:val="en-US"/>
+        </w:rPr>
+        <w:t>e</w:t>
+      </w:r>
+      <w:r>
+        <w:rPr>
+          <w:lang w:val="en-US"/>
+        </w:rPr>
         <w:tab/>
       </w:r>
       <w:r>
+        <w:rPr>
+          <w:lang w:val="en-US"/>
+        </w:rPr>
         <w:tab/>
-        <w:t>Deltagers Underskrift</w:t>
+      </w:r>
+      <w:r>
+        <w:rPr>
+          <w:lang w:val="en-US"/>
+        </w:rPr>
+        <w:t>Participant</w:t>
+      </w:r>
+      <w:r>
+        <w:rPr>
+          <w:lang w:val="en-US"/>
+        </w:rPr>
+        <w:t xml:space="preserve"> </w:t>
+      </w:r>
+      <w:r>
+        <w:rPr>
+          <w:lang w:val="en-US"/>
+        </w:rPr>
+        <w:t>signature</w:t>
       </w:r>
     </w:p>
     <w:p>
       <w:pPr>
         <w:spacing w:before="240" w:line="360" w:lineRule="auto"/>
-      </w:pPr>
-      <w:r>
-        <w:t xml:space="preserve">Spørgsmål angående samtykke er velkomne, og du kan kontakte </w:t>
-      </w:r>
-      <w:r>
-        <w:t>projektgruppens kontaktperson</w:t>
-      </w:r>
-      <w:r>
-        <w:t xml:space="preserve"> på følgende email:</w:t>
-      </w:r>
-      <w:r>
-        <w:t xml:space="preserve"> 18gr7403@hst.aau.dk</w:t>
+        <w:rPr>
+          <w:lang w:val="en-US"/>
+        </w:rPr>
+      </w:pPr>
+      <w:r>
+        <w:rPr>
+          <w:lang w:val="en-US"/>
+        </w:rPr>
+        <w:t>Question regarding the consent form is welcome, and you can contact the contact person in the project group at this email: 18gr7402@hst.aau.dk</w:t>
       </w:r>
     </w:p>
     <w:sectPr>
@@ -1412,7 +1500,7 @@
 <w:hdr xmlns:wpc="http://schemas.microsoft.com/office/word/2010/wordprocessingCanvas" xmlns:cx="http://schemas.microsoft.com/office/drawing/2014/chartex" xmlns:cx1="http://schemas.microsoft.com/office/drawing/2015/9/8/chartex" xmlns:cx2="http://schemas.microsoft.com/office/drawing/2015/10/21/chartex" xmlns:cx3="http://schemas.microsoft.com/office/drawing/2016/5/9/chartex" xmlns:cx4="http://schemas.microsoft.com/office/drawing/2016/5/10/chartex" xmlns:cx5="http://schemas.microsoft.com/office/drawing/2016/5/11/chartex" xmlns:cx6="http://schemas.microsoft.com/office/drawing/2016/5/12/chartex" xmlns:cx7="http://schemas.microsoft.com/office/drawing/2016/5/13/chartex" xmlns:cx8="http://schemas.microsoft.com/office/drawing/2016/5/14/chartex" xmlns:mc="http://schemas.openxmlformats.org/markup-compatibility/2006" xmlns:aink="http://schemas.microsoft.com/office/drawing/2016/ink" xmlns:am3d="http://schemas.microsoft.com/office/drawing/2017/model3d" xmlns:o="urn:schemas-microsoft-com:office:office" xmlns:r="http://schemas.openxmlformats.org/officeDocument/2006/relationships" xmlns:m="http://schemas.openxmlformats.org/officeDocument/2006/math" xmlns:v="urn:schemas-microsoft-com:vml" xmlns:wp14="http://schemas.microsoft.com/office/word/2010/wordprocessingDrawing" xmlns:wp="http://schemas.openxmlformats.org/drawingml/2006/wordprocessingDrawing" xmlns:w10="urn:schemas-microsoft-com:office:word" xmlns:w="http://schemas.openxmlformats.org/wordprocessingml/2006/main" xmlns:w14="http://schemas.microsoft.com/office/word/2010/wordml" xmlns:w15="http://schemas.microsoft.com/office/word/2012/wordml" xmlns:w16cid="http://schemas.microsoft.com/office/word/2016/wordml/cid" xmlns:w16se="http://schemas.microsoft.com/office/word/2015/wordml/symex" xmlns:wpg="http://schemas.microsoft.com/office/word/2010/wordprocessingGroup" xmlns:wpi="http://schemas.microsoft.com/office/word/2010/wordprocessingInk" xmlns:wne="http://schemas.microsoft.com/office/word/2006/wordml" xmlns:wps="http://schemas.microsoft.com/office/word/2010/wordprocessingShape" mc:Ignorable="w14 w15 w16se w16cid wp14">
   <w:p>
     <w:pPr>
-      <w:pStyle w:val="Header"/>
+      <w:pStyle w:val="Sidehoved"/>
     </w:pPr>
     <w:r>
       <w:rPr>
@@ -1996,13 +2084,13 @@
     <w:name w:val="Normal"/>
     <w:qFormat/>
   </w:style>
-  <w:style w:type="character" w:default="1" w:styleId="DefaultParagraphFont">
+  <w:style w:type="character" w:default="1" w:styleId="Standardskrifttypeiafsnit">
     <w:name w:val="Default Paragraph Font"/>
     <w:uiPriority w:val="1"/>
     <w:semiHidden/>
     <w:unhideWhenUsed/>
   </w:style>
-  <w:style w:type="table" w:default="1" w:styleId="TableNormal">
+  <w:style w:type="table" w:default="1" w:styleId="Tabel-Normal">
     <w:name w:val="Normal Table"/>
     <w:uiPriority w:val="99"/>
     <w:semiHidden/>
@@ -2017,13 +2105,13 @@
       </w:tblCellMar>
     </w:tblPr>
   </w:style>
-  <w:style w:type="numbering" w:default="1" w:styleId="NoList">
+  <w:style w:type="numbering" w:default="1" w:styleId="Ingenoversigt">
     <w:name w:val="No List"/>
     <w:uiPriority w:val="99"/>
     <w:semiHidden/>
     <w:unhideWhenUsed/>
   </w:style>
-  <w:style w:type="paragraph" w:styleId="ListParagraph">
+  <w:style w:type="paragraph" w:styleId="Listeafsnit">
     <w:name w:val="List Paragraph"/>
     <w:basedOn w:val="Normal"/>
     <w:uiPriority w:val="34"/>
@@ -2034,10 +2122,10 @@
       <w:contextualSpacing/>
     </w:pPr>
   </w:style>
-  <w:style w:type="paragraph" w:styleId="Header">
+  <w:style w:type="paragraph" w:styleId="Sidehoved">
     <w:name w:val="header"/>
     <w:basedOn w:val="Normal"/>
-    <w:link w:val="HeaderChar"/>
+    <w:link w:val="SidehovedTegn"/>
     <w:uiPriority w:val="99"/>
     <w:unhideWhenUsed/>
     <w:rsid w:val="00DA4B1C"/>
@@ -2049,17 +2137,17 @@
       <w:spacing w:after="0" w:line="240" w:lineRule="auto"/>
     </w:pPr>
   </w:style>
-  <w:style w:type="character" w:customStyle="1" w:styleId="HeaderChar">
-    <w:name w:val="Header Char"/>
-    <w:basedOn w:val="DefaultParagraphFont"/>
-    <w:link w:val="Header"/>
+  <w:style w:type="character" w:customStyle="1" w:styleId="SidehovedTegn">
+    <w:name w:val="Sidehoved Tegn"/>
+    <w:basedOn w:val="Standardskrifttypeiafsnit"/>
+    <w:link w:val="Sidehoved"/>
     <w:uiPriority w:val="99"/>
     <w:rsid w:val="00DA4B1C"/>
   </w:style>
-  <w:style w:type="paragraph" w:styleId="Footer">
+  <w:style w:type="paragraph" w:styleId="Sidefod">
     <w:name w:val="footer"/>
     <w:basedOn w:val="Normal"/>
-    <w:link w:val="FooterChar"/>
+    <w:link w:val="SidefodTegn"/>
     <w:uiPriority w:val="99"/>
     <w:unhideWhenUsed/>
     <w:rsid w:val="00DA4B1C"/>
@@ -2071,10 +2159,10 @@
       <w:spacing w:after="0" w:line="240" w:lineRule="auto"/>
     </w:pPr>
   </w:style>
-  <w:style w:type="character" w:customStyle="1" w:styleId="FooterChar">
-    <w:name w:val="Footer Char"/>
-    <w:basedOn w:val="DefaultParagraphFont"/>
-    <w:link w:val="Footer"/>
+  <w:style w:type="character" w:customStyle="1" w:styleId="SidefodTegn">
+    <w:name w:val="Sidefod Tegn"/>
+    <w:basedOn w:val="Standardskrifttypeiafsnit"/>
+    <w:link w:val="Sidefod"/>
     <w:uiPriority w:val="99"/>
     <w:rsid w:val="00DA4B1C"/>
   </w:style>

</xml_diff>